<commit_message>
Commit change proposal 1
</commit_message>
<xml_diff>
--- a/Document/Proposal Kelompok 05 TA 2021-2022 (2).docx
+++ b/Document/Proposal Kelompok 05 TA 2021-2022 (2).docx
@@ -1,6 +1,6 @@
 
 <file path=word/document.xml><?xml version="1.0" encoding="utf-8"?>
-<w:document xmlns:wpc="http://schemas.microsoft.com/office/word/2010/wordprocessingCanvas" xmlns:mc="http://schemas.openxmlformats.org/markup-compatibility/2006" xmlns:o="urn:schemas-microsoft-com:office:office" xmlns:r="http://schemas.openxmlformats.org/officeDocument/2006/relationships" xmlns:m="http://schemas.openxmlformats.org/officeDocument/2006/math" xmlns:v="urn:schemas-microsoft-com:vml" xmlns:wp14="http://schemas.microsoft.com/office/word/2010/wordprocessingDrawing" xmlns:wp="http://schemas.openxmlformats.org/drawingml/2006/wordprocessingDrawing" xmlns:w10="urn:schemas-microsoft-com:office:word" xmlns:w="http://schemas.openxmlformats.org/wordprocessingml/2006/main" xmlns:w14="http://schemas.microsoft.com/office/word/2010/wordml" xmlns:w15="http://schemas.microsoft.com/office/word/2012/wordml" xmlns:wpg="http://schemas.microsoft.com/office/word/2010/wordprocessingGroup" xmlns:wpi="http://schemas.microsoft.com/office/word/2010/wordprocessingInk" xmlns:wne="http://schemas.microsoft.com/office/word/2006/wordml" xmlns:wps="http://schemas.microsoft.com/office/word/2010/wordprocessingShape" mc:Ignorable="w14 w15 wp14">
+<w:document xmlns:wpc="http://schemas.microsoft.com/office/word/2010/wordprocessingCanvas" xmlns:cx="http://schemas.microsoft.com/office/drawing/2014/chartex" xmlns:mc="http://schemas.openxmlformats.org/markup-compatibility/2006" xmlns:o="urn:schemas-microsoft-com:office:office" xmlns:r="http://schemas.openxmlformats.org/officeDocument/2006/relationships" xmlns:m="http://schemas.openxmlformats.org/officeDocument/2006/math" xmlns:v="urn:schemas-microsoft-com:vml" xmlns:wp14="http://schemas.microsoft.com/office/word/2010/wordprocessingDrawing" xmlns:wp="http://schemas.openxmlformats.org/drawingml/2006/wordprocessingDrawing" xmlns:w10="urn:schemas-microsoft-com:office:word" xmlns:w="http://schemas.openxmlformats.org/wordprocessingml/2006/main" xmlns:w14="http://schemas.microsoft.com/office/word/2010/wordml" xmlns:w15="http://schemas.microsoft.com/office/word/2012/wordml" xmlns:w16se="http://schemas.microsoft.com/office/word/2015/wordml/symex" xmlns:wpg="http://schemas.microsoft.com/office/word/2010/wordprocessingGroup" xmlns:wpi="http://schemas.microsoft.com/office/word/2010/wordprocessingInk" xmlns:wne="http://schemas.microsoft.com/office/word/2006/wordml" xmlns:wps="http://schemas.microsoft.com/office/word/2010/wordprocessingShape" mc:Ignorable="w14 w15 w16se wp14">
   <w:background w:color="DDDDDD"/>
   <w:body>
     <w:p>
@@ -4888,27 +4888,7 @@
           <w:szCs w:val="24"/>
           <w:lang w:val="en-AU"/>
         </w:rPr>
-        <w:t xml:space="preserve">Pada </w:t>
-      </w:r>
-      <w:proofErr w:type="gramStart"/>
-      <w:r>
-        <w:rPr>
-          <w:rFonts w:ascii="Times New Roman" w:hAnsi="Times New Roman"/>
-          <w:sz w:val="24"/>
-          <w:szCs w:val="24"/>
-          <w:lang w:val="en-AU"/>
-        </w:rPr>
-        <w:t>bab</w:t>
-      </w:r>
-      <w:proofErr w:type="gramEnd"/>
-      <w:r>
-        <w:rPr>
-          <w:rFonts w:ascii="Times New Roman" w:hAnsi="Times New Roman"/>
-          <w:sz w:val="24"/>
-          <w:szCs w:val="24"/>
-          <w:lang w:val="en-AU"/>
-        </w:rPr>
-        <w:t xml:space="preserve"> ini berisi penjelasan mengenai latar belakang, tujuan pelaksanaan, ruang lingkup, pendekatan, istilah, defenisi dan sistematika penyajian Tugas Akhir.</w:t>
+        <w:t>Pada bab ini berisi penjelasan mengenai latar belakang, tujuan pelaksanaan, ruang lingkup, pendekatan, istilah, defenisi dan sistematika penyajian Tugas Akhir.</w:t>
       </w:r>
     </w:p>
     <w:p>
@@ -5037,43 +5017,7 @@
           <w:sz w:val="24"/>
           <w:szCs w:val="24"/>
         </w:rPr>
-        <w:t xml:space="preserve">Di daerah masyarakat yang dominan hidup di dunia pertanian, ada saja yang memiliki lahan tidak hanya satu saja. Banyak masyarakat yang memiliki jumlah lahan lebih dari satu. Dan pada dasarnya lahan yang satu dengan lahan yang lainnya tidak memiliki jarak yang dekat. Hinga pada dasarnya si pemilik lahan harus memonitoring lahan-lahannya dengan </w:t>
-      </w:r>
-      <w:proofErr w:type="gramStart"/>
-      <w:r>
-        <w:rPr>
-          <w:rFonts w:ascii="Times New Roman" w:hAnsi="Times New Roman"/>
-          <w:sz w:val="24"/>
-          <w:szCs w:val="24"/>
-        </w:rPr>
-        <w:t>cara</w:t>
-      </w:r>
-      <w:proofErr w:type="gramEnd"/>
-      <w:r>
-        <w:rPr>
-          <w:rFonts w:ascii="Times New Roman" w:hAnsi="Times New Roman"/>
-          <w:sz w:val="24"/>
-          <w:szCs w:val="24"/>
-        </w:rPr>
-        <w:t xml:space="preserve"> mengunjungi lahan yang dimilikinya satu persatu. Hal tersebut pastinya </w:t>
-      </w:r>
-      <w:proofErr w:type="gramStart"/>
-      <w:r>
-        <w:rPr>
-          <w:rFonts w:ascii="Times New Roman" w:hAnsi="Times New Roman"/>
-          <w:sz w:val="24"/>
-          <w:szCs w:val="24"/>
-        </w:rPr>
-        <w:t>akan</w:t>
-      </w:r>
-      <w:proofErr w:type="gramEnd"/>
-      <w:r>
-        <w:rPr>
-          <w:rFonts w:ascii="Times New Roman" w:hAnsi="Times New Roman"/>
-          <w:sz w:val="24"/>
-          <w:szCs w:val="24"/>
-        </w:rPr>
-        <w:t xml:space="preserve"> memakan waktu yang cukup lama untuk memonitoring lahan yang dimilikinya. </w:t>
+        <w:t xml:space="preserve">Di daerah masyarakat yang dominan hidup di dunia pertanian, ada saja yang memiliki lahan tidak hanya satu saja. Banyak masyarakat yang memiliki jumlah lahan lebih dari satu. Dan pada dasarnya lahan yang satu dengan lahan yang lainnya tidak memiliki jarak yang dekat. Hinga pada dasarnya si pemilik lahan harus memonitoring lahan-lahannya dengan cara mengunjungi lahan yang dimilikinya satu persatu. Hal tersebut pastinya akan memakan waktu yang cukup lama untuk memonitoring lahan yang dimilikinya. </w:t>
       </w:r>
     </w:p>
     <w:p>
@@ -5129,25 +5073,7 @@
           <w:sz w:val="24"/>
           <w:szCs w:val="24"/>
         </w:rPr>
-        <w:t xml:space="preserve"> penulis akan membangun sebuah sistem yang dapat membantu para pemilik lahan dalam memonitoring dan mengetahui informasi kondisi dari lahan yang dimilikinya. Adapun sistem yang </w:t>
-      </w:r>
-      <w:proofErr w:type="gramStart"/>
-      <w:r>
-        <w:rPr>
-          <w:rFonts w:ascii="Times New Roman" w:hAnsi="Times New Roman"/>
-          <w:sz w:val="24"/>
-          <w:szCs w:val="24"/>
-        </w:rPr>
-        <w:t>akan</w:t>
-      </w:r>
-      <w:proofErr w:type="gramEnd"/>
-      <w:r>
-        <w:rPr>
-          <w:rFonts w:ascii="Times New Roman" w:hAnsi="Times New Roman"/>
-          <w:sz w:val="24"/>
-          <w:szCs w:val="24"/>
-        </w:rPr>
-        <w:t xml:space="preserve"> dibangun oleh penulis adalah sebuah sistem </w:t>
+        <w:t xml:space="preserve"> penulis akan membangun sebuah sistem yang dapat membantu para pemilik lahan dalam memonitoring dan mengetahui informasi kondisi dari lahan yang dimilikinya. Adapun sistem yang akan dibangun oleh penulis adalah sebuah sistem </w:t>
       </w:r>
       <w:r>
         <w:rPr>
@@ -5518,6 +5444,7 @@
         </w:numPr>
         <w:rPr>
           <w:rFonts w:ascii="Times New Roman" w:hAnsi="Times New Roman"/>
+          <w:b w:val="0"/>
           <w:sz w:val="24"/>
           <w:szCs w:val="24"/>
         </w:rPr>
@@ -5538,15 +5465,145 @@
           <w:sz w:val="24"/>
           <w:szCs w:val="24"/>
         </w:rPr>
-        <w:t xml:space="preserve"> </w:t>
-      </w:r>
-      <w:r>
-        <w:rPr>
-          <w:rFonts w:ascii="Times New Roman" w:hAnsi="Times New Roman"/>
-          <w:sz w:val="24"/>
-          <w:szCs w:val="24"/>
-        </w:rPr>
-        <w:t xml:space="preserve"> </w:t>
+        <w:br/>
+      </w:r>
+      <w:r>
+        <w:rPr>
+          <w:rFonts w:ascii="Times New Roman" w:hAnsi="Times New Roman"/>
+          <w:b w:val="0"/>
+          <w:sz w:val="24"/>
+          <w:szCs w:val="24"/>
+        </w:rPr>
+        <w:t>Batasan penelitian dari tugas akhir ini meliputi gambaran dan kebutuhan dalam perancangan system yang akan dibangun, lingkungan pengembangan produk, data yang digunakan, spesifikasi produk yang di bangun serta batasan dalam penggunaan produk.</w:t>
+      </w:r>
+      <w:r>
+        <w:rPr>
+          <w:rFonts w:ascii="Times New Roman" w:hAnsi="Times New Roman"/>
+          <w:b w:val="0"/>
+          <w:sz w:val="24"/>
+          <w:szCs w:val="24"/>
+        </w:rPr>
+        <w:br/>
+        <w:t>Batasan penelitian dari Agricultural monitoring using LoRa sebagai berikut:</w:t>
+      </w:r>
+      <w:r>
+        <w:rPr>
+          <w:rFonts w:ascii="Times New Roman" w:hAnsi="Times New Roman"/>
+          <w:b w:val="0"/>
+          <w:sz w:val="24"/>
+          <w:szCs w:val="24"/>
+        </w:rPr>
+        <w:br/>
+        <w:t xml:space="preserve">1. </w:t>
+      </w:r>
+      <w:r>
+        <w:rPr>
+          <w:rFonts w:ascii="Times New Roman" w:hAnsi="Times New Roman"/>
+          <w:b w:val="0"/>
+          <w:sz w:val="24"/>
+          <w:szCs w:val="24"/>
+        </w:rPr>
+        <w:t>Pengguna akan menggunakan Lo</w:t>
+      </w:r>
+      <w:r>
+        <w:rPr>
+          <w:rFonts w:ascii="Times New Roman" w:hAnsi="Times New Roman"/>
+          <w:b w:val="0"/>
+          <w:sz w:val="24"/>
+          <w:szCs w:val="24"/>
+        </w:rPr>
+        <w:t xml:space="preserve">Ra untuk memantau dua </w:t>
+      </w:r>
+      <w:proofErr w:type="gramStart"/>
+      <w:r>
+        <w:rPr>
+          <w:rFonts w:ascii="Times New Roman" w:hAnsi="Times New Roman"/>
+          <w:b w:val="0"/>
+          <w:sz w:val="24"/>
+          <w:szCs w:val="24"/>
+        </w:rPr>
+        <w:t xml:space="preserve">pertanian </w:t>
+      </w:r>
+      <w:bookmarkStart w:id="8" w:name="_GoBack"/>
+      <w:bookmarkEnd w:id="8"/>
+      <w:r>
+        <w:rPr>
+          <w:rFonts w:ascii="Times New Roman" w:hAnsi="Times New Roman"/>
+          <w:b w:val="0"/>
+          <w:sz w:val="24"/>
+          <w:szCs w:val="24"/>
+        </w:rPr>
+        <w:t xml:space="preserve"> dari</w:t>
+      </w:r>
+      <w:proofErr w:type="gramEnd"/>
+      <w:r>
+        <w:rPr>
+          <w:rFonts w:ascii="Times New Roman" w:hAnsi="Times New Roman"/>
+          <w:b w:val="0"/>
+          <w:sz w:val="24"/>
+          <w:szCs w:val="24"/>
+        </w:rPr>
+        <w:t xml:space="preserve"> jarak jauh dengan pemantauan waktu nyata.</w:t>
+      </w:r>
+    </w:p>
+    <w:p>
+      <w:pPr>
+        <w:pStyle w:val="Heading2"/>
+        <w:ind w:left="576"/>
+        <w:rPr>
+          <w:rFonts w:ascii="Times New Roman" w:hAnsi="Times New Roman"/>
+          <w:b w:val="0"/>
+          <w:sz w:val="24"/>
+          <w:szCs w:val="24"/>
+        </w:rPr>
+      </w:pPr>
+      <w:r>
+        <w:rPr>
+          <w:rFonts w:ascii="Times New Roman" w:hAnsi="Times New Roman"/>
+          <w:b w:val="0"/>
+          <w:sz w:val="24"/>
+          <w:szCs w:val="24"/>
+        </w:rPr>
+        <w:t xml:space="preserve">2. </w:t>
+      </w:r>
+      <w:r>
+        <w:rPr>
+          <w:rFonts w:ascii="Times New Roman" w:hAnsi="Times New Roman"/>
+          <w:b w:val="0"/>
+          <w:sz w:val="24"/>
+          <w:szCs w:val="24"/>
+        </w:rPr>
+        <w:t>Gunakan akan menggunakan Arduino untuk mengontrol pengirim LoRa berulang kali.</w:t>
+      </w:r>
+    </w:p>
+    <w:p>
+      <w:pPr>
+        <w:pStyle w:val="Heading2"/>
+        <w:ind w:left="576"/>
+        <w:rPr>
+          <w:rFonts w:ascii="Times New Roman" w:hAnsi="Times New Roman"/>
+          <w:b w:val="0"/>
+          <w:sz w:val="24"/>
+          <w:szCs w:val="24"/>
+        </w:rPr>
+      </w:pPr>
+      <w:r>
+        <w:rPr>
+          <w:rFonts w:ascii="Times New Roman" w:hAnsi="Times New Roman"/>
+          <w:b w:val="0"/>
+          <w:sz w:val="24"/>
+          <w:szCs w:val="24"/>
+        </w:rPr>
+        <w:t xml:space="preserve">3. </w:t>
+      </w:r>
+      <w:r>
+        <w:rPr>
+          <w:rFonts w:ascii="Times New Roman" w:hAnsi="Times New Roman"/>
+          <w:b w:val="0"/>
+          <w:sz w:val="24"/>
+          <w:szCs w:val="24"/>
+        </w:rPr>
+        <w:t>Pengguna akan menerima data dari pengirim LoRa melalui web server.</w:t>
       </w:r>
     </w:p>
     <w:p>
@@ -5605,7 +5662,7 @@
           <w:sz w:val="24"/>
         </w:rPr>
       </w:pPr>
-      <w:bookmarkStart w:id="8" w:name="_Toc84430449"/>
+      <w:bookmarkStart w:id="9" w:name="_Toc84430449"/>
       <w:r>
         <w:rPr>
           <w:rFonts w:ascii="Times New Roman" w:hAnsi="Times New Roman"/>
@@ -5613,7 +5670,7 @@
         </w:rPr>
         <w:t>Studi Literatur</w:t>
       </w:r>
-      <w:bookmarkEnd w:id="8"/>
+      <w:bookmarkEnd w:id="9"/>
     </w:p>
     <w:p>
       <w:pPr>
@@ -5651,7 +5708,7 @@
           <w:szCs w:val="24"/>
         </w:rPr>
       </w:pPr>
-      <w:bookmarkStart w:id="9" w:name="_Toc84430450"/>
+      <w:bookmarkStart w:id="10" w:name="_Toc84430450"/>
       <w:r>
         <w:rPr>
           <w:rFonts w:ascii="Times New Roman" w:hAnsi="Times New Roman"/>
@@ -5660,7 +5717,7 @@
         </w:rPr>
         <w:t>Analisis</w:t>
       </w:r>
-      <w:bookmarkEnd w:id="9"/>
+      <w:bookmarkEnd w:id="10"/>
     </w:p>
     <w:p>
       <w:pPr>
@@ -5700,27 +5757,7 @@
           <w:szCs w:val="24"/>
           <w:lang w:val="en-AU"/>
         </w:rPr>
-        <w:t xml:space="preserve"> akan digunakan yang akan digunakan dalam implementasi, dan hambatan yang akan terjadi. System yang </w:t>
-      </w:r>
-      <w:proofErr w:type="gramStart"/>
-      <w:r>
-        <w:rPr>
-          <w:rFonts w:ascii="Times New Roman" w:hAnsi="Times New Roman"/>
-          <w:sz w:val="24"/>
-          <w:szCs w:val="24"/>
-          <w:lang w:val="en-AU"/>
-        </w:rPr>
-        <w:t>akan</w:t>
-      </w:r>
-      <w:proofErr w:type="gramEnd"/>
-      <w:r>
-        <w:rPr>
-          <w:rFonts w:ascii="Times New Roman" w:hAnsi="Times New Roman"/>
-          <w:sz w:val="24"/>
-          <w:szCs w:val="24"/>
-          <w:lang w:val="en-AU"/>
-        </w:rPr>
-        <w:t xml:space="preserve"> dibangun adalah bagaimana memonitoring lahan dengan menggunakan LoRa.</w:t>
+        <w:t xml:space="preserve"> akan digunakan yang akan digunakan dalam implementasi, dan hambatan yang akan terjadi. System yang akan dibangun adalah bagaimana memonitoring lahan dengan menggunakan LoRa.</w:t>
       </w:r>
     </w:p>
     <w:p>
@@ -5738,16 +5775,17 @@
           <w:szCs w:val="24"/>
         </w:rPr>
       </w:pPr>
-      <w:bookmarkStart w:id="10" w:name="_Toc84430451"/>
-      <w:r>
-        <w:rPr>
-          <w:rFonts w:ascii="Times New Roman" w:hAnsi="Times New Roman"/>
-          <w:sz w:val="24"/>
-          <w:szCs w:val="24"/>
-        </w:rPr>
+      <w:bookmarkStart w:id="11" w:name="_Toc84430451"/>
+      <w:r>
+        <w:rPr>
+          <w:rFonts w:ascii="Times New Roman" w:hAnsi="Times New Roman"/>
+          <w:sz w:val="24"/>
+          <w:szCs w:val="24"/>
+        </w:rPr>
+        <w:lastRenderedPageBreak/>
         <w:t>Perancangann Design</w:t>
       </w:r>
-      <w:bookmarkEnd w:id="10"/>
+      <w:bookmarkEnd w:id="11"/>
     </w:p>
     <w:p>
       <w:pPr>
@@ -5767,47 +5805,7 @@
           <w:szCs w:val="24"/>
           <w:lang w:val="en-AU"/>
         </w:rPr>
-        <w:t xml:space="preserve">Pada tahap ini, dilakukan perancangan arsitektur dari system dan produk yang </w:t>
-      </w:r>
-      <w:proofErr w:type="gramStart"/>
-      <w:r>
-        <w:rPr>
-          <w:rFonts w:ascii="Times New Roman" w:hAnsi="Times New Roman"/>
-          <w:sz w:val="24"/>
-          <w:szCs w:val="24"/>
-          <w:lang w:val="en-AU"/>
-        </w:rPr>
-        <w:t>akan</w:t>
-      </w:r>
-      <w:proofErr w:type="gramEnd"/>
-      <w:r>
-        <w:rPr>
-          <w:rFonts w:ascii="Times New Roman" w:hAnsi="Times New Roman"/>
-          <w:sz w:val="24"/>
-          <w:szCs w:val="24"/>
-          <w:lang w:val="en-AU"/>
-        </w:rPr>
-        <w:t xml:space="preserve"> dibangun. Perancangan design ini </w:t>
-      </w:r>
-      <w:proofErr w:type="gramStart"/>
-      <w:r>
-        <w:rPr>
-          <w:rFonts w:ascii="Times New Roman" w:hAnsi="Times New Roman"/>
-          <w:sz w:val="24"/>
-          <w:szCs w:val="24"/>
-          <w:lang w:val="en-AU"/>
-        </w:rPr>
-        <w:t>akan</w:t>
-      </w:r>
-      <w:proofErr w:type="gramEnd"/>
-      <w:r>
-        <w:rPr>
-          <w:rFonts w:ascii="Times New Roman" w:hAnsi="Times New Roman"/>
-          <w:sz w:val="24"/>
-          <w:szCs w:val="24"/>
-          <w:lang w:val="en-AU"/>
-        </w:rPr>
-        <w:t xml:space="preserve"> menjelaskan bagaimana system monitoring lahan pertanian dari jarak jauh dengan menggunakan LoRa.</w:t>
+        <w:t>Pada tahap ini, dilakukan perancangan arsitektur dari system dan produk yang akan dibangun. Perancangan design ini akan menjelaskan bagaimana system monitoring lahan pertanian dari jarak jauh dengan menggunakan LoRa.</w:t>
       </w:r>
     </w:p>
     <w:p>
@@ -5825,7 +5823,7 @@
           <w:szCs w:val="24"/>
         </w:rPr>
       </w:pPr>
-      <w:bookmarkStart w:id="11" w:name="_Toc84430452"/>
+      <w:bookmarkStart w:id="12" w:name="_Toc84430452"/>
       <w:r>
         <w:rPr>
           <w:rFonts w:ascii="Times New Roman" w:hAnsi="Times New Roman"/>
@@ -5834,7 +5832,7 @@
         </w:rPr>
         <w:t>Tahapan Implementasi</w:t>
       </w:r>
-      <w:bookmarkEnd w:id="11"/>
+      <w:bookmarkEnd w:id="12"/>
     </w:p>
     <w:p>
       <w:pPr>
@@ -5854,27 +5852,7 @@
           <w:szCs w:val="24"/>
           <w:lang w:val="en-AU"/>
         </w:rPr>
-        <w:t xml:space="preserve">Pada tahap ini </w:t>
-      </w:r>
-      <w:proofErr w:type="gramStart"/>
-      <w:r>
-        <w:rPr>
-          <w:rFonts w:ascii="Times New Roman" w:hAnsi="Times New Roman"/>
-          <w:sz w:val="24"/>
-          <w:szCs w:val="24"/>
-          <w:lang w:val="en-AU"/>
-        </w:rPr>
-        <w:t>akan</w:t>
-      </w:r>
-      <w:proofErr w:type="gramEnd"/>
-      <w:r>
-        <w:rPr>
-          <w:rFonts w:ascii="Times New Roman" w:hAnsi="Times New Roman"/>
-          <w:sz w:val="24"/>
-          <w:szCs w:val="24"/>
-          <w:lang w:val="en-AU"/>
-        </w:rPr>
-        <w:t xml:space="preserve"> dilakukan pengimplementasian dengan membuat code dan membangun system monitoring pertanian dengan LoRa.</w:t>
+        <w:t>Pada tahap ini akan dilakukan pengimplementasian dengan membuat code dan membangun system monitoring pertanian dengan LoRa.</w:t>
       </w:r>
     </w:p>
     <w:p>
@@ -5892,17 +5870,16 @@
           <w:szCs w:val="24"/>
         </w:rPr>
       </w:pPr>
-      <w:bookmarkStart w:id="12" w:name="_Toc84430453"/>
-      <w:r>
-        <w:rPr>
-          <w:rFonts w:ascii="Times New Roman" w:hAnsi="Times New Roman"/>
-          <w:sz w:val="24"/>
-          <w:szCs w:val="24"/>
-        </w:rPr>
-        <w:lastRenderedPageBreak/>
+      <w:bookmarkStart w:id="13" w:name="_Toc84430453"/>
+      <w:r>
+        <w:rPr>
+          <w:rFonts w:ascii="Times New Roman" w:hAnsi="Times New Roman"/>
+          <w:sz w:val="24"/>
+          <w:szCs w:val="24"/>
+        </w:rPr>
         <w:t>Tahapan Testing</w:t>
       </w:r>
-      <w:bookmarkEnd w:id="12"/>
+      <w:bookmarkEnd w:id="13"/>
     </w:p>
     <w:p>
       <w:pPr>
@@ -5934,9 +5911,17 @@
           <w:sz w:val="24"/>
           <w:szCs w:val="24"/>
         </w:rPr>
-        <w:t xml:space="preserve">dilakukan pengujian terhadap kinerja dari produk yang dibangun. Pengujian ini dilakukan untuk memeriksa kebenaran dari fitur dan alat yang telah dianalisis sebelumnya dan mengetahui tingkat akurasi dari system yang telah dikembangkan. Selanjutnya melalui hasil pengujian yang didapatkan maka </w:t>
-      </w:r>
-      <w:proofErr w:type="gramStart"/>
+        <w:t xml:space="preserve">dilakukan pengujian terhadap kinerja dari produk yang dibangun. Pengujian ini dilakukan untuk memeriksa kebenaran dari fitur dan alat yang telah dianalisis sebelumnya dan mengetahui tingkat akurasi dari system yang telah dikembangkan. Selanjutnya melalui hasil pengujian yang didapatkan maka akan dianalisis kembali apakah tujuan dari pembangunan dari produk ini tercapai atau tidak. Adapun </w:t>
+      </w:r>
+      <w:r>
+        <w:rPr>
+          <w:rFonts w:ascii="Times New Roman" w:hAnsi="Times New Roman"/>
+          <w:color w:val="auto"/>
+          <w:sz w:val="24"/>
+          <w:szCs w:val="24"/>
+        </w:rPr>
+        <w:t xml:space="preserve">testing </w:t>
+      </w:r>
       <w:r>
         <w:rPr>
           <w:rFonts w:ascii="Times New Roman" w:hAnsi="Times New Roman"/>
@@ -5945,59 +5930,7 @@
           <w:sz w:val="24"/>
           <w:szCs w:val="24"/>
         </w:rPr>
-        <w:t>akan</w:t>
-      </w:r>
-      <w:proofErr w:type="gramEnd"/>
-      <w:r>
-        <w:rPr>
-          <w:rFonts w:ascii="Times New Roman" w:hAnsi="Times New Roman"/>
-          <w:i w:val="0"/>
-          <w:color w:val="auto"/>
-          <w:sz w:val="24"/>
-          <w:szCs w:val="24"/>
-        </w:rPr>
-        <w:t xml:space="preserve"> dianalisis kembali apakah tujuan dari pembangunan dari produk ini tercapai atau tidak. Adapun </w:t>
-      </w:r>
-      <w:r>
-        <w:rPr>
-          <w:rFonts w:ascii="Times New Roman" w:hAnsi="Times New Roman"/>
-          <w:color w:val="auto"/>
-          <w:sz w:val="24"/>
-          <w:szCs w:val="24"/>
-        </w:rPr>
-        <w:t xml:space="preserve">testing </w:t>
-      </w:r>
-      <w:r>
-        <w:rPr>
-          <w:rFonts w:ascii="Times New Roman" w:hAnsi="Times New Roman"/>
-          <w:i w:val="0"/>
-          <w:color w:val="auto"/>
-          <w:sz w:val="24"/>
-          <w:szCs w:val="24"/>
-        </w:rPr>
-        <w:t xml:space="preserve">yang </w:t>
-      </w:r>
-      <w:proofErr w:type="gramStart"/>
-      <w:r>
-        <w:rPr>
-          <w:rFonts w:ascii="Times New Roman" w:hAnsi="Times New Roman"/>
-          <w:i w:val="0"/>
-          <w:color w:val="auto"/>
-          <w:sz w:val="24"/>
-          <w:szCs w:val="24"/>
-        </w:rPr>
-        <w:t>akan</w:t>
-      </w:r>
-      <w:proofErr w:type="gramEnd"/>
-      <w:r>
-        <w:rPr>
-          <w:rFonts w:ascii="Times New Roman" w:hAnsi="Times New Roman"/>
-          <w:i w:val="0"/>
-          <w:color w:val="auto"/>
-          <w:sz w:val="24"/>
-          <w:szCs w:val="24"/>
-        </w:rPr>
-        <w:t xml:space="preserve"> dilakukan dalam produk ini adalah pengujian terhadap monitoring beberapa lahan dari jarak jauh menggunakan </w:t>
+        <w:t xml:space="preserve">yang akan dilakukan dalam produk ini adalah pengujian terhadap monitoring beberapa lahan dari jarak jauh menggunakan </w:t>
       </w:r>
       <w:r>
         <w:rPr>
@@ -6031,7 +5964,7 @@
           <w:szCs w:val="24"/>
         </w:rPr>
       </w:pPr>
-      <w:bookmarkStart w:id="13" w:name="_Toc84430454"/>
+      <w:bookmarkStart w:id="14" w:name="_Toc84430454"/>
       <w:r>
         <w:rPr>
           <w:rFonts w:ascii="Times New Roman" w:hAnsi="Times New Roman"/>
@@ -6040,7 +5973,7 @@
         </w:rPr>
         <w:t>Expected Result</w:t>
       </w:r>
-      <w:bookmarkEnd w:id="13"/>
+      <w:bookmarkEnd w:id="14"/>
     </w:p>
     <w:p>
       <w:pPr>
@@ -6079,55 +6012,7 @@
           <w:rFonts w:ascii="Times New Roman" w:hAnsi="Times New Roman"/>
           <w:sz w:val="24"/>
         </w:rPr>
-        <w:t xml:space="preserve">User yang memiliki lahan lebih dari satu </w:t>
-      </w:r>
-      <w:proofErr w:type="gramStart"/>
-      <w:r>
-        <w:rPr>
-          <w:rFonts w:ascii="Times New Roman" w:hAnsi="Times New Roman"/>
-          <w:sz w:val="24"/>
-        </w:rPr>
-        <w:t>akan</w:t>
-      </w:r>
-      <w:proofErr w:type="gramEnd"/>
-      <w:r>
-        <w:rPr>
-          <w:rFonts w:ascii="Times New Roman" w:hAnsi="Times New Roman"/>
-          <w:sz w:val="24"/>
-        </w:rPr>
-        <w:t xml:space="preserve"> dapat memonitoring lahan mereka dengan menggunakan sistem ini. Adapun yang </w:t>
-      </w:r>
-      <w:proofErr w:type="gramStart"/>
-      <w:r>
-        <w:rPr>
-          <w:rFonts w:ascii="Times New Roman" w:hAnsi="Times New Roman"/>
-          <w:sz w:val="24"/>
-        </w:rPr>
-        <w:t>akan</w:t>
-      </w:r>
-      <w:proofErr w:type="gramEnd"/>
-      <w:r>
-        <w:rPr>
-          <w:rFonts w:ascii="Times New Roman" w:hAnsi="Times New Roman"/>
-          <w:sz w:val="24"/>
-        </w:rPr>
-        <w:t xml:space="preserve"> dimonitoring adalah kelembapan tanah dan suhu pada lahan. Semua data hasil dari monitoring </w:t>
-      </w:r>
-      <w:proofErr w:type="gramStart"/>
-      <w:r>
-        <w:rPr>
-          <w:rFonts w:ascii="Times New Roman" w:hAnsi="Times New Roman"/>
-          <w:sz w:val="24"/>
-        </w:rPr>
-        <w:t>akan</w:t>
-      </w:r>
-      <w:proofErr w:type="gramEnd"/>
-      <w:r>
-        <w:rPr>
-          <w:rFonts w:ascii="Times New Roman" w:hAnsi="Times New Roman"/>
-          <w:sz w:val="24"/>
-        </w:rPr>
-        <w:t xml:space="preserve"> diterima melalui sebuah web server</w:t>
+        <w:t>User yang memiliki lahan lebih dari satu akan dapat memonitoring lahan mereka dengan menggunakan sistem ini. Adapun yang akan dimonitoring adalah kelembapan tanah dan suhu pada lahan. Semua data hasil dari monitoring akan diterima melalui sebuah web server</w:t>
       </w:r>
       <w:r>
         <w:rPr>
@@ -6150,7 +6035,7 @@
           <w:szCs w:val="24"/>
         </w:rPr>
       </w:pPr>
-      <w:bookmarkStart w:id="14" w:name="_Toc84430455"/>
+      <w:bookmarkStart w:id="15" w:name="_Toc84430455"/>
       <w:r>
         <w:rPr>
           <w:rFonts w:ascii="Times New Roman" w:hAnsi="Times New Roman"/>
@@ -6159,7 +6044,7 @@
         </w:rPr>
         <w:t>Sistematika Penyajian</w:t>
       </w:r>
-      <w:bookmarkEnd w:id="14"/>
+      <w:bookmarkEnd w:id="15"/>
     </w:p>
     <w:p>
       <w:pPr>
@@ -6178,27 +6063,7 @@
           <w:szCs w:val="24"/>
           <w:lang w:val="en-AU"/>
         </w:rPr>
-        <w:t xml:space="preserve">Dokumen ini disajikan dalam tiga </w:t>
-      </w:r>
-      <w:proofErr w:type="gramStart"/>
-      <w:r>
-        <w:rPr>
-          <w:rFonts w:ascii="Times New Roman" w:hAnsi="Times New Roman"/>
-          <w:sz w:val="24"/>
-          <w:szCs w:val="24"/>
-          <w:lang w:val="en-AU"/>
-        </w:rPr>
-        <w:t>bab</w:t>
-      </w:r>
-      <w:proofErr w:type="gramEnd"/>
-      <w:r>
-        <w:rPr>
-          <w:rFonts w:ascii="Times New Roman" w:hAnsi="Times New Roman"/>
-          <w:sz w:val="24"/>
-          <w:szCs w:val="24"/>
-          <w:lang w:val="en-AU"/>
-        </w:rPr>
-        <w:t xml:space="preserve"> dengan sistematika penulisan sebagai beriku</w:t>
+        <w:t>Dokumen ini disajikan dalam tiga bab dengan sistematika penulisan sebagai beriku</w:t>
       </w:r>
       <w:r>
         <w:rPr>
@@ -6232,7 +6097,7 @@
           <w:sz w:val="24"/>
         </w:rPr>
       </w:pPr>
-      <w:bookmarkStart w:id="15" w:name="_Toc84430456"/>
+      <w:bookmarkStart w:id="16" w:name="_Toc84430456"/>
       <w:r>
         <w:rPr>
           <w:rFonts w:ascii="Times New Roman" w:hAnsi="Times New Roman"/>
@@ -6240,7 +6105,7 @@
         </w:rPr>
         <w:t>Bab I Pendahuluan</w:t>
       </w:r>
-      <w:bookmarkEnd w:id="15"/>
+      <w:bookmarkEnd w:id="16"/>
     </w:p>
     <w:p>
       <w:pPr>
@@ -6277,16 +6142,17 @@
           <w:szCs w:val="24"/>
         </w:rPr>
       </w:pPr>
-      <w:bookmarkStart w:id="16" w:name="_Toc84430457"/>
-      <w:r>
-        <w:rPr>
-          <w:rFonts w:ascii="Times New Roman" w:hAnsi="Times New Roman"/>
-          <w:sz w:val="24"/>
-          <w:szCs w:val="24"/>
-        </w:rPr>
+      <w:bookmarkStart w:id="17" w:name="_Toc84430457"/>
+      <w:r>
+        <w:rPr>
+          <w:rFonts w:ascii="Times New Roman" w:hAnsi="Times New Roman"/>
+          <w:sz w:val="24"/>
+          <w:szCs w:val="24"/>
+        </w:rPr>
+        <w:lastRenderedPageBreak/>
         <w:t>Bab II Tinjauan Pustaka</w:t>
       </w:r>
-      <w:bookmarkEnd w:id="16"/>
+      <w:bookmarkEnd w:id="17"/>
     </w:p>
     <w:p>
       <w:pPr>
@@ -6307,27 +6173,7 @@
           <w:szCs w:val="24"/>
           <w:lang w:val="en-AU"/>
         </w:rPr>
-        <w:t xml:space="preserve">Pada </w:t>
-      </w:r>
-      <w:proofErr w:type="gramStart"/>
-      <w:r>
-        <w:rPr>
-          <w:rFonts w:ascii="Times New Roman" w:hAnsi="Times New Roman" w:cs="Times New Roman"/>
-          <w:sz w:val="24"/>
-          <w:szCs w:val="24"/>
-          <w:lang w:val="en-AU"/>
-        </w:rPr>
-        <w:t>bab</w:t>
-      </w:r>
-      <w:proofErr w:type="gramEnd"/>
-      <w:r>
-        <w:rPr>
-          <w:rFonts w:ascii="Times New Roman" w:hAnsi="Times New Roman" w:cs="Times New Roman"/>
-          <w:sz w:val="24"/>
-          <w:szCs w:val="24"/>
-          <w:lang w:val="en-AU"/>
-        </w:rPr>
-        <w:t xml:space="preserve"> II ini akan menguraikan landasan teori yang digunakan pada pengerjaan tugas akhir.</w:t>
+        <w:t>Pada bab II ini akan menguraikan landasan teori yang digunakan pada pengerjaan tugas akhir.</w:t>
       </w:r>
     </w:p>
     <w:p>
@@ -6344,7 +6190,7 @@
           <w:szCs w:val="24"/>
         </w:rPr>
       </w:pPr>
-      <w:bookmarkStart w:id="17" w:name="_Toc84430458"/>
+      <w:bookmarkStart w:id="18" w:name="_Toc84430458"/>
       <w:r>
         <w:rPr>
           <w:rFonts w:ascii="Times New Roman" w:hAnsi="Times New Roman"/>
@@ -6363,7 +6209,7 @@
         <w:br/>
         <w:t>TINJAUAN PUSTAKA</w:t>
       </w:r>
-      <w:bookmarkEnd w:id="17"/>
+      <w:bookmarkEnd w:id="18"/>
       <w:r>
         <w:rPr>
           <w:rFonts w:ascii="Times New Roman" w:hAnsi="Times New Roman"/>
@@ -6412,27 +6258,7 @@
           <w:szCs w:val="24"/>
           <w:lang w:val="en-AU"/>
         </w:rPr>
-        <w:t xml:space="preserve">Pada </w:t>
-      </w:r>
-      <w:proofErr w:type="gramStart"/>
-      <w:r>
-        <w:rPr>
-          <w:rFonts w:ascii="Times New Roman" w:hAnsi="Times New Roman"/>
-          <w:sz w:val="24"/>
-          <w:szCs w:val="24"/>
-          <w:lang w:val="en-AU"/>
-        </w:rPr>
-        <w:t>bab</w:t>
-      </w:r>
-      <w:proofErr w:type="gramEnd"/>
-      <w:r>
-        <w:rPr>
-          <w:rFonts w:ascii="Times New Roman" w:hAnsi="Times New Roman"/>
-          <w:sz w:val="24"/>
-          <w:szCs w:val="24"/>
-          <w:lang w:val="en-AU"/>
-        </w:rPr>
-        <w:t xml:space="preserve"> II Tinjauan Pustaka menjelaskan teori yang mendukung pengerjaan Tugas Akhir mengenai komponen-komponen yang akan digunakan dalam pembuatan </w:t>
+        <w:t xml:space="preserve">Pada bab II Tinjauan Pustaka menjelaskan teori yang mendukung pengerjaan Tugas Akhir mengenai komponen-komponen yang akan digunakan dalam pembuatan </w:t>
       </w:r>
       <w:r>
         <w:rPr>
@@ -6489,7 +6315,7 @@
           <w:szCs w:val="24"/>
         </w:rPr>
       </w:pPr>
-      <w:bookmarkStart w:id="18" w:name="_Toc84430459"/>
+      <w:bookmarkStart w:id="19" w:name="_Toc84430459"/>
       <w:r>
         <w:rPr>
           <w:rFonts w:ascii="Times New Roman" w:hAnsi="Times New Roman"/>
@@ -6498,7 +6324,7 @@
         </w:rPr>
         <w:t>Indentifikasi Komponen</w:t>
       </w:r>
-      <w:bookmarkEnd w:id="18"/>
+      <w:bookmarkEnd w:id="19"/>
     </w:p>
     <w:p>
       <w:pPr>
@@ -6567,29 +6393,7 @@
           <w:szCs w:val="24"/>
           <w:shd w:val="clear" w:color="auto" w:fill="FFFFFF"/>
         </w:rPr>
-        <w:t xml:space="preserve"> yang </w:t>
-      </w:r>
-      <w:proofErr w:type="gramStart"/>
-      <w:r>
-        <w:rPr>
-          <w:rFonts w:ascii="Times New Roman" w:hAnsi="Times New Roman"/>
-          <w:color w:val="000000"/>
-          <w:sz w:val="24"/>
-          <w:szCs w:val="24"/>
-          <w:shd w:val="clear" w:color="auto" w:fill="FFFFFF"/>
-        </w:rPr>
-        <w:t>akan</w:t>
-      </w:r>
-      <w:proofErr w:type="gramEnd"/>
-      <w:r>
-        <w:rPr>
-          <w:rFonts w:ascii="Times New Roman" w:hAnsi="Times New Roman"/>
-          <w:color w:val="000000"/>
-          <w:sz w:val="24"/>
-          <w:szCs w:val="24"/>
-          <w:shd w:val="clear" w:color="auto" w:fill="FFFFFF"/>
-        </w:rPr>
-        <w:t xml:space="preserve"> dibangun berfungsi untuk menampilkan semua data hasil monitoring, seperti suhu (temperature), kelembaban (humidity), dan tekanan (pressure). Sedangkan</w:t>
+        <w:t xml:space="preserve"> yang akan dibangun berfungsi untuk menampilkan semua data hasil monitoring, seperti suhu (temperature), kelembaban (humidity), dan tekanan (pressure). Sedangkan</w:t>
       </w:r>
       <w:r>
         <w:rPr>
@@ -6637,7 +6441,7 @@
           <w:szCs w:val="24"/>
         </w:rPr>
       </w:pPr>
-      <w:bookmarkStart w:id="19" w:name="_Toc84430460"/>
+      <w:bookmarkStart w:id="20" w:name="_Toc84430460"/>
       <w:r>
         <w:rPr>
           <w:rFonts w:ascii="Times New Roman" w:hAnsi="Times New Roman"/>
@@ -6646,7 +6450,7 @@
         </w:rPr>
         <w:t>Lora (Long Range)</w:t>
       </w:r>
-      <w:bookmarkEnd w:id="19"/>
+      <w:bookmarkEnd w:id="20"/>
     </w:p>
     <w:p>
       <w:pPr>
@@ -6750,25 +6554,7 @@
           <w:sz w:val="24"/>
           <w:szCs w:val="24"/>
         </w:rPr>
-        <w:t xml:space="preserve">LoRa ini bekerja dengan </w:t>
-      </w:r>
-      <w:proofErr w:type="gramStart"/>
-      <w:r>
-        <w:rPr>
-          <w:rFonts w:ascii="Times New Roman" w:hAnsi="Times New Roman"/>
-          <w:sz w:val="24"/>
-          <w:szCs w:val="24"/>
-        </w:rPr>
-        <w:t>cara</w:t>
-      </w:r>
-      <w:proofErr w:type="gramEnd"/>
-      <w:r>
-        <w:rPr>
-          <w:rFonts w:ascii="Times New Roman" w:hAnsi="Times New Roman"/>
-          <w:sz w:val="24"/>
-          <w:szCs w:val="24"/>
-        </w:rPr>
-        <w:t xml:space="preserve"> menghasilkan modulasi menggunakan modulasi FM di mana nilai frekuensinya adalah stabil. Alih-alih nilai frekuensi pada LoRa bermacam-macam sesuai daerahnya, seperti Asia yang menggunakan frekuensi 433 MHz, Eropa yang menggunakan frekuensi 868 MHz, sedangkan Amerika Utara dengan frekuensi yakni 915 MHz.</w:t>
+        <w:t>LoRa ini bekerja dengan cara menghasilkan modulasi menggunakan modulasi FM di mana nilai frekuensinya adalah stabil. Alih-alih nilai frekuensi pada LoRa bermacam-macam sesuai daerahnya, seperti Asia yang menggunakan frekuensi 433 MHz, Eropa yang menggunakan frekuensi 868 MHz, sedangkan Amerika Utara dengan frekuensi yakni 915 MHz.</w:t>
       </w:r>
     </w:p>
     <w:p>
@@ -6833,7 +6619,7 @@
           <w:szCs w:val="24"/>
         </w:rPr>
       </w:pPr>
-      <w:bookmarkStart w:id="20" w:name="_Toc84430461"/>
+      <w:bookmarkStart w:id="21" w:name="_Toc84430461"/>
       <w:r>
         <w:rPr>
           <w:rFonts w:ascii="Times New Roman" w:hAnsi="Times New Roman"/>
@@ -6843,7 +6629,7 @@
         <w:lastRenderedPageBreak/>
         <w:t>LoRa Sender</w:t>
       </w:r>
-      <w:bookmarkEnd w:id="20"/>
+      <w:bookmarkEnd w:id="21"/>
     </w:p>
     <w:p>
       <w:pPr>
@@ -6931,7 +6717,7 @@
           <w:i/>
         </w:rPr>
       </w:pPr>
-      <w:bookmarkStart w:id="21" w:name="_Toc84429958"/>
+      <w:bookmarkStart w:id="22" w:name="_Toc84429958"/>
       <w:r>
         <w:rPr>
           <w:b w:val="0"/>
@@ -6995,7 +6781,7 @@
         </w:rPr>
         <w:t xml:space="preserve"> LoRa Sender</w:t>
       </w:r>
-      <w:bookmarkEnd w:id="21"/>
+      <w:bookmarkEnd w:id="22"/>
     </w:p>
     <w:p>
       <w:pPr>
@@ -7053,7 +6839,7 @@
           <w:lang w:val="id-ID"/>
         </w:rPr>
       </w:pPr>
-      <w:bookmarkStart w:id="22" w:name="_Toc84430462"/>
+      <w:bookmarkStart w:id="23" w:name="_Toc84430462"/>
       <w:r>
         <w:rPr>
           <w:rFonts w:ascii="Times New Roman" w:hAnsi="Times New Roman"/>
@@ -7062,7 +6848,7 @@
         </w:rPr>
         <w:t>LoRa Receiver</w:t>
       </w:r>
-      <w:bookmarkEnd w:id="22"/>
+      <w:bookmarkEnd w:id="23"/>
     </w:p>
     <w:p>
       <w:pPr>
@@ -7083,9 +6869,8 @@
           <w:sz w:val="24"/>
           <w:szCs w:val="24"/>
         </w:rPr>
-        <w:t xml:space="preserve">LoRa Receiver adalah radio yang berfungsi untuk menerima data yang dikirim dari LoRa sender. Setelah data diterima, data </w:t>
-      </w:r>
-      <w:proofErr w:type="gramStart"/>
+        <w:t>LoRa Receiver adalah radio yang berfungsi untuk menerima data yang dikirim dari LoRa sender. Setelah data diterima, data akan ditampilkan melalui web server secara asinkron (asynchronous). LoRa receiver ini menggunakan sketsa Arduino untuk memnginisialisasi beberapa variable yang menyimpan tipe data yang digunakan untuk memonitor agrikulturnya, seperti tanggal, pesan lora, suhu, kelembapan, dan tekanan.</w:t>
+      </w:r>
       <w:r>
         <w:rPr>
           <w:rFonts w:ascii="Times New Roman" w:hAnsi="Times New Roman"/>
@@ -7093,9 +6878,8 @@
           <w:sz w:val="24"/>
           <w:szCs w:val="24"/>
         </w:rPr>
-        <w:t>akan</w:t>
-      </w:r>
-      <w:proofErr w:type="gramEnd"/>
+        <w:br/>
+      </w:r>
       <w:r>
         <w:rPr>
           <w:rFonts w:ascii="Times New Roman" w:hAnsi="Times New Roman"/>
@@ -7103,77 +6887,8 @@
           <w:sz w:val="24"/>
           <w:szCs w:val="24"/>
         </w:rPr>
-        <w:t xml:space="preserve"> ditampilkan melalui web server secara asinkron (asynchronous). LoRa receiver ini menggunakan sketsa Arduino untuk memnginisialisasi beberapa variable yang menyimpan tipe data yang digunakan untuk memonitor agrikulturnya, seperti tanggal, pesan </w:t>
-      </w:r>
-      <w:proofErr w:type="gramStart"/>
-      <w:r>
-        <w:rPr>
-          <w:rFonts w:ascii="Times New Roman" w:hAnsi="Times New Roman"/>
-          <w:b w:val="0"/>
-          <w:sz w:val="24"/>
-          <w:szCs w:val="24"/>
-        </w:rPr>
-        <w:t>lora</w:t>
-      </w:r>
-      <w:proofErr w:type="gramEnd"/>
-      <w:r>
-        <w:rPr>
-          <w:rFonts w:ascii="Times New Roman" w:hAnsi="Times New Roman"/>
-          <w:b w:val="0"/>
-          <w:sz w:val="24"/>
-          <w:szCs w:val="24"/>
-        </w:rPr>
-        <w:t xml:space="preserve">, suhu, kelembapan, </w:t>
-      </w:r>
-      <w:bookmarkStart w:id="23" w:name="_GoBack"/>
-      <w:bookmarkEnd w:id="23"/>
-      <w:r>
-        <w:rPr>
-          <w:rFonts w:ascii="Times New Roman" w:hAnsi="Times New Roman"/>
-          <w:b w:val="0"/>
-          <w:sz w:val="24"/>
-          <w:szCs w:val="24"/>
-        </w:rPr>
-        <w:t>dan tekanan.</w:t>
-      </w:r>
-      <w:r>
-        <w:rPr>
-          <w:rFonts w:ascii="Times New Roman" w:hAnsi="Times New Roman"/>
-          <w:b w:val="0"/>
-          <w:sz w:val="24"/>
-          <w:szCs w:val="24"/>
-        </w:rPr>
-        <w:br/>
-      </w:r>
-      <w:r>
-        <w:rPr>
-          <w:rFonts w:ascii="Times New Roman" w:hAnsi="Times New Roman"/>
-          <w:b w:val="0"/>
-          <w:sz w:val="24"/>
-          <w:szCs w:val="24"/>
-        </w:rPr>
         <w:tab/>
-        <w:t xml:space="preserve">Juga pada LoRa Receiver ini </w:t>
-      </w:r>
-      <w:proofErr w:type="gramStart"/>
-      <w:r>
-        <w:rPr>
-          <w:rFonts w:ascii="Times New Roman" w:hAnsi="Times New Roman"/>
-          <w:b w:val="0"/>
-          <w:sz w:val="24"/>
-          <w:szCs w:val="24"/>
-        </w:rPr>
-        <w:t>akan</w:t>
-      </w:r>
-      <w:proofErr w:type="gramEnd"/>
-      <w:r>
-        <w:rPr>
-          <w:rFonts w:ascii="Times New Roman" w:hAnsi="Times New Roman"/>
-          <w:b w:val="0"/>
-          <w:sz w:val="24"/>
-          <w:szCs w:val="24"/>
-        </w:rPr>
-        <w:t xml:space="preserve"> membuat web server asinkron pada port 80, untuk dihubungkan dengan jaringan local.</w:t>
+        <w:t>Juga pada LoRa Receiver ini akan membuat web server asinkron pada port 80, untuk dihubungkan dengan jaringan local.</w:t>
       </w:r>
     </w:p>
     <w:p>
@@ -7715,7 +7430,6 @@
         </w:rPr>
         <w:t xml:space="preserve">LoRa </w:t>
       </w:r>
-      <w:proofErr w:type="gramStart"/>
       <w:r>
         <w:rPr>
           <w:rFonts w:ascii="Times New Roman" w:hAnsi="Times New Roman" w:cs="Times New Roman"/>
@@ -7723,17 +7437,7 @@
           <w:szCs w:val="24"/>
           <w:lang w:val="en-AU"/>
         </w:rPr>
-        <w:t>akan</w:t>
-      </w:r>
-      <w:proofErr w:type="gramEnd"/>
-      <w:r>
-        <w:rPr>
-          <w:rFonts w:ascii="Times New Roman" w:hAnsi="Times New Roman" w:cs="Times New Roman"/>
-          <w:sz w:val="24"/>
-          <w:szCs w:val="24"/>
-          <w:lang w:val="en-AU"/>
-        </w:rPr>
-        <w:t xml:space="preserve"> dipogram dengan menggunakan Arduino IDE. </w:t>
+        <w:t xml:space="preserve">akan dipogram dengan menggunakan Arduino IDE. </w:t>
       </w:r>
     </w:p>
     <w:p>
@@ -8303,28 +8007,9 @@
           <w:lang w:val="en-US"/>
         </w:rPr>
         <w:lastRenderedPageBreak/>
-        <w:t>LGA yang dimana berdimensi 2</w:t>
+        <w:t>LGA yang dimana berdimensi 2,5 x 2,5mm</w:t>
       </w:r>
       <w:proofErr w:type="gramStart"/>
-      <w:r>
-        <w:rPr>
-          <w:rFonts w:ascii="Times New Roman" w:hAnsi="Times New Roman"/>
-          <w:sz w:val="24"/>
-          <w:szCs w:val="24"/>
-          <w:lang w:val="en-US"/>
-        </w:rPr>
-        <w:t>,5</w:t>
-      </w:r>
-      <w:proofErr w:type="gramEnd"/>
-      <w:r>
-        <w:rPr>
-          <w:rFonts w:ascii="Times New Roman" w:hAnsi="Times New Roman"/>
-          <w:sz w:val="24"/>
-          <w:szCs w:val="24"/>
-          <w:lang w:val="en-US"/>
-        </w:rPr>
-        <w:t xml:space="preserve"> x 2,5mm</w:t>
-      </w:r>
       <w:r>
         <w:rPr>
           <w:rFonts w:ascii="Times New Roman" w:hAnsi="Times New Roman"/>
@@ -8359,9 +8044,9 @@
           <w:szCs w:val="24"/>
           <w:lang w:val="en-US"/>
         </w:rPr>
-        <w:t xml:space="preserve">dan dengan tinggi 0,93mm. Pada tugas akhir </w:t>
-      </w:r>
-      <w:proofErr w:type="gramStart"/>
+        <w:t>dan</w:t>
+      </w:r>
+      <w:proofErr w:type="gramEnd"/>
       <w:r>
         <w:rPr>
           <w:rFonts w:ascii="Times New Roman" w:hAnsi="Times New Roman"/>
@@ -8369,17 +8054,7 @@
           <w:szCs w:val="24"/>
           <w:lang w:val="en-US"/>
         </w:rPr>
-        <w:t>ini ,</w:t>
-      </w:r>
-      <w:proofErr w:type="gramEnd"/>
-      <w:r>
-        <w:rPr>
-          <w:rFonts w:ascii="Times New Roman" w:hAnsi="Times New Roman"/>
-          <w:sz w:val="24"/>
-          <w:szCs w:val="24"/>
-          <w:lang w:val="en-US"/>
-        </w:rPr>
-        <w:t xml:space="preserve"> sensor BME280 akan digunakan untuk memonitoring suhu pada lahan.</w:t>
+        <w:t xml:space="preserve"> dengan tinggi 0,93mm. Pada tugas akhir ini , sensor BME280 akan digunakan untuk memonitoring suhu pada lahan.</w:t>
       </w:r>
     </w:p>
     <w:p>
@@ -8806,23 +8481,7 @@
           <w:rFonts w:ascii="Times New Roman" w:hAnsi="Times New Roman"/>
           <w:sz w:val="24"/>
         </w:rPr>
-        <w:t>(</w:t>
-      </w:r>
-      <w:proofErr w:type="gramStart"/>
-      <w:r>
-        <w:rPr>
-          <w:rFonts w:ascii="Times New Roman" w:hAnsi="Times New Roman"/>
-          <w:sz w:val="24"/>
-        </w:rPr>
-        <w:t>sumber</w:t>
-      </w:r>
-      <w:proofErr w:type="gramEnd"/>
-      <w:r>
-        <w:rPr>
-          <w:rFonts w:ascii="Times New Roman" w:hAnsi="Times New Roman"/>
-          <w:sz w:val="24"/>
-        </w:rPr>
-        <w:t xml:space="preserve">: </w:t>
+        <w:t xml:space="preserve">(sumber: </w:t>
       </w:r>
       <w:hyperlink r:id="rId20" w:history="1">
         <w:r>
@@ -10878,7 +10537,7 @@
 </file>
 
 <file path=word/endnotes.xml><?xml version="1.0" encoding="utf-8"?>
-<w:endnotes xmlns:wpc="http://schemas.microsoft.com/office/word/2010/wordprocessingCanvas" xmlns:mc="http://schemas.openxmlformats.org/markup-compatibility/2006" xmlns:o="urn:schemas-microsoft-com:office:office" xmlns:r="http://schemas.openxmlformats.org/officeDocument/2006/relationships" xmlns:m="http://schemas.openxmlformats.org/officeDocument/2006/math" xmlns:v="urn:schemas-microsoft-com:vml" xmlns:wp14="http://schemas.microsoft.com/office/word/2010/wordprocessingDrawing" xmlns:wp="http://schemas.openxmlformats.org/drawingml/2006/wordprocessingDrawing" xmlns:w10="urn:schemas-microsoft-com:office:word" xmlns:w="http://schemas.openxmlformats.org/wordprocessingml/2006/main" xmlns:w14="http://schemas.microsoft.com/office/word/2010/wordml" xmlns:w15="http://schemas.microsoft.com/office/word/2012/wordml" xmlns:wpg="http://schemas.microsoft.com/office/word/2010/wordprocessingGroup" xmlns:wpi="http://schemas.microsoft.com/office/word/2010/wordprocessingInk" xmlns:wne="http://schemas.microsoft.com/office/word/2006/wordml" xmlns:wps="http://schemas.microsoft.com/office/word/2010/wordprocessingShape" mc:Ignorable="w14 w15 wp14">
+<w:endnotes xmlns:wpc="http://schemas.microsoft.com/office/word/2010/wordprocessingCanvas" xmlns:cx="http://schemas.microsoft.com/office/drawing/2014/chartex" xmlns:mc="http://schemas.openxmlformats.org/markup-compatibility/2006" xmlns:o="urn:schemas-microsoft-com:office:office" xmlns:r="http://schemas.openxmlformats.org/officeDocument/2006/relationships" xmlns:m="http://schemas.openxmlformats.org/officeDocument/2006/math" xmlns:v="urn:schemas-microsoft-com:vml" xmlns:wp14="http://schemas.microsoft.com/office/word/2010/wordprocessingDrawing" xmlns:wp="http://schemas.openxmlformats.org/drawingml/2006/wordprocessingDrawing" xmlns:w10="urn:schemas-microsoft-com:office:word" xmlns:w="http://schemas.openxmlformats.org/wordprocessingml/2006/main" xmlns:w14="http://schemas.microsoft.com/office/word/2010/wordml" xmlns:w15="http://schemas.microsoft.com/office/word/2012/wordml" xmlns:w16se="http://schemas.microsoft.com/office/word/2015/wordml/symex" xmlns:wpg="http://schemas.microsoft.com/office/word/2010/wordprocessingGroup" xmlns:wpi="http://schemas.microsoft.com/office/word/2010/wordprocessingInk" xmlns:wne="http://schemas.microsoft.com/office/word/2006/wordml" xmlns:wps="http://schemas.microsoft.com/office/word/2010/wordprocessingShape" mc:Ignorable="w14 w15 w16se wp14">
   <w:endnote w:type="separator" w:id="-1">
     <w:p>
       <w:r>
@@ -10897,7 +10556,7 @@
 </file>
 
 <file path=word/footer1.xml><?xml version="1.0" encoding="utf-8"?>
-<w:ftr xmlns:wpc="http://schemas.microsoft.com/office/word/2010/wordprocessingCanvas" xmlns:mc="http://schemas.openxmlformats.org/markup-compatibility/2006" xmlns:o="urn:schemas-microsoft-com:office:office" xmlns:r="http://schemas.openxmlformats.org/officeDocument/2006/relationships" xmlns:m="http://schemas.openxmlformats.org/officeDocument/2006/math" xmlns:v="urn:schemas-microsoft-com:vml" xmlns:wp14="http://schemas.microsoft.com/office/word/2010/wordprocessingDrawing" xmlns:wp="http://schemas.openxmlformats.org/drawingml/2006/wordprocessingDrawing" xmlns:w10="urn:schemas-microsoft-com:office:word" xmlns:w="http://schemas.openxmlformats.org/wordprocessingml/2006/main" xmlns:w14="http://schemas.microsoft.com/office/word/2010/wordml" xmlns:w15="http://schemas.microsoft.com/office/word/2012/wordml" xmlns:wpg="http://schemas.microsoft.com/office/word/2010/wordprocessingGroup" xmlns:wpi="http://schemas.microsoft.com/office/word/2010/wordprocessingInk" xmlns:wne="http://schemas.microsoft.com/office/word/2006/wordml" xmlns:wps="http://schemas.microsoft.com/office/word/2010/wordprocessingShape" mc:Ignorable="w14 w15 wp14">
+<w:ftr xmlns:wpc="http://schemas.microsoft.com/office/word/2010/wordprocessingCanvas" xmlns:cx="http://schemas.microsoft.com/office/drawing/2014/chartex" xmlns:mc="http://schemas.openxmlformats.org/markup-compatibility/2006" xmlns:o="urn:schemas-microsoft-com:office:office" xmlns:r="http://schemas.openxmlformats.org/officeDocument/2006/relationships" xmlns:m="http://schemas.openxmlformats.org/officeDocument/2006/math" xmlns:v="urn:schemas-microsoft-com:vml" xmlns:wp14="http://schemas.microsoft.com/office/word/2010/wordprocessingDrawing" xmlns:wp="http://schemas.openxmlformats.org/drawingml/2006/wordprocessingDrawing" xmlns:w10="urn:schemas-microsoft-com:office:word" xmlns:w="http://schemas.openxmlformats.org/wordprocessingml/2006/main" xmlns:w14="http://schemas.microsoft.com/office/word/2010/wordml" xmlns:w15="http://schemas.microsoft.com/office/word/2012/wordml" xmlns:w16se="http://schemas.microsoft.com/office/word/2015/wordml/symex" xmlns:wpg="http://schemas.microsoft.com/office/word/2010/wordprocessingGroup" xmlns:wpi="http://schemas.microsoft.com/office/word/2010/wordprocessingInk" xmlns:wne="http://schemas.microsoft.com/office/word/2006/wordml" xmlns:wps="http://schemas.microsoft.com/office/word/2010/wordprocessingShape" mc:Ignorable="w14 w15 w16se wp14">
   <w:tbl>
     <w:tblPr>
       <w:tblW w:w="0" w:type="auto"/>
@@ -11052,7 +10711,7 @@
               <w:noProof/>
               <w:lang w:val="sv-SE"/>
             </w:rPr>
-            <w:t>16</w:t>
+            <w:t>17</w:t>
           </w:r>
           <w:r>
             <w:rPr>
@@ -11127,7 +10786,7 @@
 </file>
 
 <file path=word/footer2.xml><?xml version="1.0" encoding="utf-8"?>
-<w:ftr xmlns:wpc="http://schemas.microsoft.com/office/word/2010/wordprocessingCanvas" xmlns:mc="http://schemas.openxmlformats.org/markup-compatibility/2006" xmlns:o="urn:schemas-microsoft-com:office:office" xmlns:r="http://schemas.openxmlformats.org/officeDocument/2006/relationships" xmlns:m="http://schemas.openxmlformats.org/officeDocument/2006/math" xmlns:v="urn:schemas-microsoft-com:vml" xmlns:wp14="http://schemas.microsoft.com/office/word/2010/wordprocessingDrawing" xmlns:wp="http://schemas.openxmlformats.org/drawingml/2006/wordprocessingDrawing" xmlns:w10="urn:schemas-microsoft-com:office:word" xmlns:w="http://schemas.openxmlformats.org/wordprocessingml/2006/main" xmlns:w14="http://schemas.microsoft.com/office/word/2010/wordml" xmlns:w15="http://schemas.microsoft.com/office/word/2012/wordml" xmlns:wpg="http://schemas.microsoft.com/office/word/2010/wordprocessingGroup" xmlns:wpi="http://schemas.microsoft.com/office/word/2010/wordprocessingInk" xmlns:wne="http://schemas.microsoft.com/office/word/2006/wordml" xmlns:wps="http://schemas.microsoft.com/office/word/2010/wordprocessingShape" mc:Ignorable="w14 w15 wp14">
+<w:ftr xmlns:wpc="http://schemas.microsoft.com/office/word/2010/wordprocessingCanvas" xmlns:cx="http://schemas.microsoft.com/office/drawing/2014/chartex" xmlns:mc="http://schemas.openxmlformats.org/markup-compatibility/2006" xmlns:o="urn:schemas-microsoft-com:office:office" xmlns:r="http://schemas.openxmlformats.org/officeDocument/2006/relationships" xmlns:m="http://schemas.openxmlformats.org/officeDocument/2006/math" xmlns:v="urn:schemas-microsoft-com:vml" xmlns:wp14="http://schemas.microsoft.com/office/word/2010/wordprocessingDrawing" xmlns:wp="http://schemas.openxmlformats.org/drawingml/2006/wordprocessingDrawing" xmlns:w10="urn:schemas-microsoft-com:office:word" xmlns:w="http://schemas.openxmlformats.org/wordprocessingml/2006/main" xmlns:w14="http://schemas.microsoft.com/office/word/2010/wordml" xmlns:w15="http://schemas.microsoft.com/office/word/2012/wordml" xmlns:w16se="http://schemas.microsoft.com/office/word/2015/wordml/symex" xmlns:wpg="http://schemas.microsoft.com/office/word/2010/wordprocessingGroup" xmlns:wpi="http://schemas.microsoft.com/office/word/2010/wordprocessingInk" xmlns:wne="http://schemas.microsoft.com/office/word/2006/wordml" xmlns:wps="http://schemas.microsoft.com/office/word/2010/wordprocessingShape" mc:Ignorable="w14 w15 w16se wp14">
   <w:p>
     <w:pPr>
       <w:pStyle w:val="Footer"/>
@@ -11145,7 +10804,7 @@
 </file>
 
 <file path=word/footnotes.xml><?xml version="1.0" encoding="utf-8"?>
-<w:footnotes xmlns:wpc="http://schemas.microsoft.com/office/word/2010/wordprocessingCanvas" xmlns:mc="http://schemas.openxmlformats.org/markup-compatibility/2006" xmlns:o="urn:schemas-microsoft-com:office:office" xmlns:r="http://schemas.openxmlformats.org/officeDocument/2006/relationships" xmlns:m="http://schemas.openxmlformats.org/officeDocument/2006/math" xmlns:v="urn:schemas-microsoft-com:vml" xmlns:wp14="http://schemas.microsoft.com/office/word/2010/wordprocessingDrawing" xmlns:wp="http://schemas.openxmlformats.org/drawingml/2006/wordprocessingDrawing" xmlns:w10="urn:schemas-microsoft-com:office:word" xmlns:w="http://schemas.openxmlformats.org/wordprocessingml/2006/main" xmlns:w14="http://schemas.microsoft.com/office/word/2010/wordml" xmlns:w15="http://schemas.microsoft.com/office/word/2012/wordml" xmlns:wpg="http://schemas.microsoft.com/office/word/2010/wordprocessingGroup" xmlns:wpi="http://schemas.microsoft.com/office/word/2010/wordprocessingInk" xmlns:wne="http://schemas.microsoft.com/office/word/2006/wordml" xmlns:wps="http://schemas.microsoft.com/office/word/2010/wordprocessingShape" mc:Ignorable="w14 w15 wp14">
+<w:footnotes xmlns:wpc="http://schemas.microsoft.com/office/word/2010/wordprocessingCanvas" xmlns:cx="http://schemas.microsoft.com/office/drawing/2014/chartex" xmlns:mc="http://schemas.openxmlformats.org/markup-compatibility/2006" xmlns:o="urn:schemas-microsoft-com:office:office" xmlns:r="http://schemas.openxmlformats.org/officeDocument/2006/relationships" xmlns:m="http://schemas.openxmlformats.org/officeDocument/2006/math" xmlns:v="urn:schemas-microsoft-com:vml" xmlns:wp14="http://schemas.microsoft.com/office/word/2010/wordprocessingDrawing" xmlns:wp="http://schemas.openxmlformats.org/drawingml/2006/wordprocessingDrawing" xmlns:w10="urn:schemas-microsoft-com:office:word" xmlns:w="http://schemas.openxmlformats.org/wordprocessingml/2006/main" xmlns:w14="http://schemas.microsoft.com/office/word/2010/wordml" xmlns:w15="http://schemas.microsoft.com/office/word/2012/wordml" xmlns:w16se="http://schemas.microsoft.com/office/word/2015/wordml/symex" xmlns:wpg="http://schemas.microsoft.com/office/word/2010/wordprocessingGroup" xmlns:wpi="http://schemas.microsoft.com/office/word/2010/wordprocessingInk" xmlns:wne="http://schemas.microsoft.com/office/word/2006/wordml" xmlns:wps="http://schemas.microsoft.com/office/word/2010/wordprocessingShape" mc:Ignorable="w14 w15 w16se wp14">
   <w:footnote w:type="separator" w:id="-1">
     <w:p>
       <w:r>
@@ -11164,8 +10823,8 @@
 </file>
 
 <file path=word/numbering.xml><?xml version="1.0" encoding="utf-8"?>
-<w:numbering xmlns:wpc="http://schemas.microsoft.com/office/word/2010/wordprocessingCanvas" xmlns:mc="http://schemas.openxmlformats.org/markup-compatibility/2006" xmlns:o="urn:schemas-microsoft-com:office:office" xmlns:r="http://schemas.openxmlformats.org/officeDocument/2006/relationships" xmlns:m="http://schemas.openxmlformats.org/officeDocument/2006/math" xmlns:v="urn:schemas-microsoft-com:vml" xmlns:wp14="http://schemas.microsoft.com/office/word/2010/wordprocessingDrawing" xmlns:wp="http://schemas.openxmlformats.org/drawingml/2006/wordprocessingDrawing" xmlns:w10="urn:schemas-microsoft-com:office:word" xmlns:w="http://schemas.openxmlformats.org/wordprocessingml/2006/main" xmlns:w14="http://schemas.microsoft.com/office/word/2010/wordml" xmlns:w15="http://schemas.microsoft.com/office/word/2012/wordml" xmlns:wpg="http://schemas.microsoft.com/office/word/2010/wordprocessingGroup" xmlns:wpi="http://schemas.microsoft.com/office/word/2010/wordprocessingInk" xmlns:wne="http://schemas.microsoft.com/office/word/2006/wordml" xmlns:wps="http://schemas.microsoft.com/office/word/2010/wordprocessingShape" mc:Ignorable="w14 w15 wp14">
-  <w:abstractNum w:abstractNumId="0">
+<w:numbering xmlns:wpc="http://schemas.microsoft.com/office/word/2010/wordprocessingCanvas" xmlns:cx="http://schemas.microsoft.com/office/drawing/2014/chartex" xmlns:mc="http://schemas.openxmlformats.org/markup-compatibility/2006" xmlns:o="urn:schemas-microsoft-com:office:office" xmlns:r="http://schemas.openxmlformats.org/officeDocument/2006/relationships" xmlns:m="http://schemas.openxmlformats.org/officeDocument/2006/math" xmlns:v="urn:schemas-microsoft-com:vml" xmlns:wp14="http://schemas.microsoft.com/office/word/2010/wordprocessingDrawing" xmlns:wp="http://schemas.openxmlformats.org/drawingml/2006/wordprocessingDrawing" xmlns:w10="urn:schemas-microsoft-com:office:word" xmlns:w="http://schemas.openxmlformats.org/wordprocessingml/2006/main" xmlns:w14="http://schemas.microsoft.com/office/word/2010/wordml" xmlns:w15="http://schemas.microsoft.com/office/word/2012/wordml" xmlns:w16se="http://schemas.microsoft.com/office/word/2015/wordml/symex" xmlns:wpg="http://schemas.microsoft.com/office/word/2010/wordprocessingGroup" xmlns:wpi="http://schemas.microsoft.com/office/word/2010/wordprocessingInk" xmlns:wne="http://schemas.microsoft.com/office/word/2006/wordml" xmlns:wps="http://schemas.microsoft.com/office/word/2010/wordprocessingShape" mc:Ignorable="w14 w15 w16se wp14">
+  <w:abstractNum w:abstractNumId="0" w15:restartNumberingAfterBreak="0">
     <w:nsid w:val="0157086A"/>
     <w:multiLevelType w:val="multilevel"/>
     <w:tmpl w:val="DB92FE08"/>
@@ -11278,7 +10937,7 @@
       </w:rPr>
     </w:lvl>
   </w:abstractNum>
-  <w:abstractNum w:abstractNumId="1">
+  <w:abstractNum w:abstractNumId="1" w15:restartNumberingAfterBreak="0">
     <w:nsid w:val="0FC957E9"/>
     <w:multiLevelType w:val="hybridMultilevel"/>
     <w:tmpl w:val="A31CDC90"/>
@@ -11368,7 +11027,7 @@
       </w:pPr>
     </w:lvl>
   </w:abstractNum>
-  <w:abstractNum w:abstractNumId="2">
+  <w:abstractNum w:abstractNumId="2" w15:restartNumberingAfterBreak="0">
     <w:nsid w:val="111B7F52"/>
     <w:multiLevelType w:val="hybridMultilevel"/>
     <w:tmpl w:val="7902CB92"/>
@@ -11459,7 +11118,7 @@
       </w:pPr>
     </w:lvl>
   </w:abstractNum>
-  <w:abstractNum w:abstractNumId="3">
+  <w:abstractNum w:abstractNumId="3" w15:restartNumberingAfterBreak="0">
     <w:nsid w:val="15633547"/>
     <w:multiLevelType w:val="hybridMultilevel"/>
     <w:tmpl w:val="4A88AF92"/>
@@ -11549,7 +11208,7 @@
       </w:pPr>
     </w:lvl>
   </w:abstractNum>
-  <w:abstractNum w:abstractNumId="4">
+  <w:abstractNum w:abstractNumId="4" w15:restartNumberingAfterBreak="0">
     <w:nsid w:val="19B85F00"/>
     <w:multiLevelType w:val="hybridMultilevel"/>
     <w:tmpl w:val="A76C4324"/>
@@ -11639,7 +11298,7 @@
       </w:pPr>
     </w:lvl>
   </w:abstractNum>
-  <w:abstractNum w:abstractNumId="5">
+  <w:abstractNum w:abstractNumId="5" w15:restartNumberingAfterBreak="0">
     <w:nsid w:val="1F22002E"/>
     <w:multiLevelType w:val="hybridMultilevel"/>
     <w:tmpl w:val="8EC6E888"/>
@@ -11756,7 +11415,7 @@
       </w:pPr>
     </w:lvl>
   </w:abstractNum>
-  <w:abstractNum w:abstractNumId="6">
+  <w:abstractNum w:abstractNumId="6" w15:restartNumberingAfterBreak="0">
     <w:nsid w:val="20D40DD6"/>
     <w:multiLevelType w:val="multilevel"/>
     <w:tmpl w:val="E3107C5A"/>
@@ -11907,7 +11566,7 @@
       </w:rPr>
     </w:lvl>
   </w:abstractNum>
-  <w:abstractNum w:abstractNumId="7">
+  <w:abstractNum w:abstractNumId="7" w15:restartNumberingAfterBreak="0">
     <w:nsid w:val="20DD6F6A"/>
     <w:multiLevelType w:val="hybridMultilevel"/>
     <w:tmpl w:val="27149BBA"/>
@@ -11997,7 +11656,7 @@
       </w:pPr>
     </w:lvl>
   </w:abstractNum>
-  <w:abstractNum w:abstractNumId="8">
+  <w:abstractNum w:abstractNumId="8" w15:restartNumberingAfterBreak="0">
     <w:nsid w:val="211315CC"/>
     <w:multiLevelType w:val="hybridMultilevel"/>
     <w:tmpl w:val="82A45B52"/>
@@ -12089,7 +11748,7 @@
       </w:pPr>
     </w:lvl>
   </w:abstractNum>
-  <w:abstractNum w:abstractNumId="9">
+  <w:abstractNum w:abstractNumId="9" w15:restartNumberingAfterBreak="0">
     <w:nsid w:val="2C7424D7"/>
     <w:multiLevelType w:val="hybridMultilevel"/>
     <w:tmpl w:val="ED764BDE"/>
@@ -12179,7 +11838,7 @@
       </w:pPr>
     </w:lvl>
   </w:abstractNum>
-  <w:abstractNum w:abstractNumId="10">
+  <w:abstractNum w:abstractNumId="10" w15:restartNumberingAfterBreak="0">
     <w:nsid w:val="31AD0786"/>
     <w:multiLevelType w:val="hybridMultilevel"/>
     <w:tmpl w:val="836C67B2"/>
@@ -12269,7 +11928,7 @@
       </w:pPr>
     </w:lvl>
   </w:abstractNum>
-  <w:abstractNum w:abstractNumId="11">
+  <w:abstractNum w:abstractNumId="11" w15:restartNumberingAfterBreak="0">
     <w:nsid w:val="35FE0BDE"/>
     <w:multiLevelType w:val="hybridMultilevel"/>
     <w:tmpl w:val="ED6CD446"/>
@@ -12359,7 +12018,7 @@
       </w:pPr>
     </w:lvl>
   </w:abstractNum>
-  <w:abstractNum w:abstractNumId="12">
+  <w:abstractNum w:abstractNumId="12" w15:restartNumberingAfterBreak="0">
     <w:nsid w:val="39AC3897"/>
     <w:multiLevelType w:val="hybridMultilevel"/>
     <w:tmpl w:val="7968E7A8"/>
@@ -12450,7 +12109,7 @@
       </w:pPr>
     </w:lvl>
   </w:abstractNum>
-  <w:abstractNum w:abstractNumId="13">
+  <w:abstractNum w:abstractNumId="13" w15:restartNumberingAfterBreak="0">
     <w:nsid w:val="3EC25516"/>
     <w:multiLevelType w:val="hybridMultilevel"/>
     <w:tmpl w:val="C32020C2"/>
@@ -12540,7 +12199,7 @@
       </w:pPr>
     </w:lvl>
   </w:abstractNum>
-  <w:abstractNum w:abstractNumId="14">
+  <w:abstractNum w:abstractNumId="14" w15:restartNumberingAfterBreak="0">
     <w:nsid w:val="4DE33D06"/>
     <w:multiLevelType w:val="singleLevel"/>
     <w:tmpl w:val="A4A4C004"/>
@@ -12560,7 +12219,7 @@
       </w:rPr>
     </w:lvl>
   </w:abstractNum>
-  <w:abstractNum w:abstractNumId="15">
+  <w:abstractNum w:abstractNumId="15" w15:restartNumberingAfterBreak="0">
     <w:nsid w:val="4E170DAA"/>
     <w:multiLevelType w:val="multilevel"/>
     <w:tmpl w:val="C78E49BA"/>
@@ -12673,7 +12332,7 @@
       </w:rPr>
     </w:lvl>
   </w:abstractNum>
-  <w:abstractNum w:abstractNumId="16">
+  <w:abstractNum w:abstractNumId="16" w15:restartNumberingAfterBreak="0">
     <w:nsid w:val="4E7535B3"/>
     <w:multiLevelType w:val="singleLevel"/>
     <w:tmpl w:val="53E846FC"/>
@@ -12692,7 +12351,7 @@
       </w:rPr>
     </w:lvl>
   </w:abstractNum>
-  <w:abstractNum w:abstractNumId="17">
+  <w:abstractNum w:abstractNumId="17" w15:restartNumberingAfterBreak="0">
     <w:nsid w:val="52112B92"/>
     <w:multiLevelType w:val="hybridMultilevel"/>
     <w:tmpl w:val="60867338"/>
@@ -12778,7 +12437,7 @@
       </w:pPr>
     </w:lvl>
   </w:abstractNum>
-  <w:abstractNum w:abstractNumId="18">
+  <w:abstractNum w:abstractNumId="18" w15:restartNumberingAfterBreak="0">
     <w:nsid w:val="541D3201"/>
     <w:multiLevelType w:val="hybridMultilevel"/>
     <w:tmpl w:val="195AF650"/>
@@ -12868,7 +12527,7 @@
       </w:pPr>
     </w:lvl>
   </w:abstractNum>
-  <w:abstractNum w:abstractNumId="19">
+  <w:abstractNum w:abstractNumId="19" w15:restartNumberingAfterBreak="0">
     <w:nsid w:val="58EC19EB"/>
     <w:multiLevelType w:val="hybridMultilevel"/>
     <w:tmpl w:val="E42ADDB6"/>
@@ -12958,7 +12617,7 @@
       </w:pPr>
     </w:lvl>
   </w:abstractNum>
-  <w:abstractNum w:abstractNumId="20">
+  <w:abstractNum w:abstractNumId="20" w15:restartNumberingAfterBreak="0">
     <w:nsid w:val="5C086954"/>
     <w:multiLevelType w:val="hybridMultilevel"/>
     <w:tmpl w:val="1C765FAA"/>
@@ -13048,7 +12707,7 @@
       </w:pPr>
     </w:lvl>
   </w:abstractNum>
-  <w:abstractNum w:abstractNumId="21">
+  <w:abstractNum w:abstractNumId="21" w15:restartNumberingAfterBreak="0">
     <w:nsid w:val="5EDE3EEC"/>
     <w:multiLevelType w:val="hybridMultilevel"/>
     <w:tmpl w:val="37B460D8"/>
@@ -13139,7 +12798,7 @@
       </w:pPr>
     </w:lvl>
   </w:abstractNum>
-  <w:abstractNum w:abstractNumId="22">
+  <w:abstractNum w:abstractNumId="22" w15:restartNumberingAfterBreak="0">
     <w:nsid w:val="61137021"/>
     <w:multiLevelType w:val="hybridMultilevel"/>
     <w:tmpl w:val="FBBE2E94"/>
@@ -13229,7 +12888,7 @@
       </w:pPr>
     </w:lvl>
   </w:abstractNum>
-  <w:abstractNum w:abstractNumId="23">
+  <w:abstractNum w:abstractNumId="23" w15:restartNumberingAfterBreak="0">
     <w:nsid w:val="6AE51428"/>
     <w:multiLevelType w:val="hybridMultilevel"/>
     <w:tmpl w:val="82A45B52"/>
@@ -13321,7 +12980,7 @@
       </w:pPr>
     </w:lvl>
   </w:abstractNum>
-  <w:abstractNum w:abstractNumId="24">
+  <w:abstractNum w:abstractNumId="24" w15:restartNumberingAfterBreak="0">
     <w:nsid w:val="6FBC50C4"/>
     <w:multiLevelType w:val="hybridMultilevel"/>
     <w:tmpl w:val="60BA3556"/>
@@ -13411,7 +13070,7 @@
       </w:pPr>
     </w:lvl>
   </w:abstractNum>
-  <w:abstractNum w:abstractNumId="25">
+  <w:abstractNum w:abstractNumId="25" w15:restartNumberingAfterBreak="0">
     <w:nsid w:val="70610E4D"/>
     <w:multiLevelType w:val="hybridMultilevel"/>
     <w:tmpl w:val="C680A2E8"/>
@@ -13501,7 +13160,7 @@
       </w:pPr>
     </w:lvl>
   </w:abstractNum>
-  <w:abstractNum w:abstractNumId="26">
+  <w:abstractNum w:abstractNumId="26" w15:restartNumberingAfterBreak="0">
     <w:nsid w:val="71DE0F1F"/>
     <w:multiLevelType w:val="hybridMultilevel"/>
     <w:tmpl w:val="AB64924A"/>
@@ -13591,7 +13250,7 @@
       </w:pPr>
     </w:lvl>
   </w:abstractNum>
-  <w:abstractNum w:abstractNumId="27">
+  <w:abstractNum w:abstractNumId="27" w15:restartNumberingAfterBreak="0">
     <w:nsid w:val="78187BB1"/>
     <w:multiLevelType w:val="hybridMultilevel"/>
     <w:tmpl w:val="26F02802"/>
@@ -13681,7 +13340,7 @@
       </w:pPr>
     </w:lvl>
   </w:abstractNum>
-  <w:abstractNum w:abstractNumId="28">
+  <w:abstractNum w:abstractNumId="28" w15:restartNumberingAfterBreak="0">
     <w:nsid w:val="7CF10BA8"/>
     <w:multiLevelType w:val="hybridMultilevel"/>
     <w:tmpl w:val="CBB2F800"/>
@@ -13771,7 +13430,7 @@
       </w:pPr>
     </w:lvl>
   </w:abstractNum>
-  <w:abstractNum w:abstractNumId="29">
+  <w:abstractNum w:abstractNumId="29" w15:restartNumberingAfterBreak="0">
     <w:nsid w:val="7EAA044B"/>
     <w:multiLevelType w:val="multilevel"/>
     <w:tmpl w:val="CD2EDF62"/>
@@ -14320,7 +13979,7 @@
 </file>
 
 <file path=word/styles.xml><?xml version="1.0" encoding="utf-8"?>
-<w:styles xmlns:mc="http://schemas.openxmlformats.org/markup-compatibility/2006" xmlns:r="http://schemas.openxmlformats.org/officeDocument/2006/relationships" xmlns:w="http://schemas.openxmlformats.org/wordprocessingml/2006/main" xmlns:w14="http://schemas.microsoft.com/office/word/2010/wordml" xmlns:w15="http://schemas.microsoft.com/office/word/2012/wordml" mc:Ignorable="w14 w15">
+<w:styles xmlns:mc="http://schemas.openxmlformats.org/markup-compatibility/2006" xmlns:r="http://schemas.openxmlformats.org/officeDocument/2006/relationships" xmlns:w="http://schemas.openxmlformats.org/wordprocessingml/2006/main" xmlns:w14="http://schemas.microsoft.com/office/word/2010/wordml" xmlns:w15="http://schemas.microsoft.com/office/word/2012/wordml" xmlns:w16se="http://schemas.microsoft.com/office/word/2015/wordml/symex" mc:Ignorable="w14 w15 w16se">
   <w:docDefaults>
     <w:rPrDefault>
       <w:rPr>
@@ -15309,7 +14968,6 @@
     <w:basedOn w:val="TableNormal"/>
     <w:rsid w:val="00DD3A5D"/>
     <w:tblPr>
-      <w:tblInd w:w="0" w:type="dxa"/>
       <w:tblBorders>
         <w:top w:val="single" w:sz="4" w:space="0" w:color="auto"/>
         <w:left w:val="single" w:sz="4" w:space="0" w:color="auto"/>
@@ -15318,12 +14976,6 @@
         <w:insideH w:val="single" w:sz="4" w:space="0" w:color="auto"/>
         <w:insideV w:val="single" w:sz="4" w:space="0" w:color="auto"/>
       </w:tblBorders>
-      <w:tblCellMar>
-        <w:top w:w="0" w:type="dxa"/>
-        <w:left w:w="108" w:type="dxa"/>
-        <w:bottom w:w="0" w:type="dxa"/>
-        <w:right w:w="108" w:type="dxa"/>
-      </w:tblCellMar>
     </w:tblPr>
   </w:style>
   <w:style w:type="paragraph" w:styleId="ListParagraph">
@@ -15689,7 +15341,7 @@
 </file>
 
 <file path=customXml/itemProps1.xml><?xml version="1.0" encoding="utf-8"?>
-<ds:datastoreItem xmlns:ds="http://schemas.openxmlformats.org/officeDocument/2006/customXml" ds:itemID="{2A74C475-3340-4590-BCB8-219934E869F0}">
+<ds:datastoreItem xmlns:ds="http://schemas.openxmlformats.org/officeDocument/2006/customXml" ds:itemID="{40C9A954-13BF-48BD-9CA1-4BC9FE154EC1}">
   <ds:schemaRefs>
     <ds:schemaRef ds:uri="http://schemas.openxmlformats.org/officeDocument/2006/bibliography"/>
   </ds:schemaRefs>

</xml_diff>